<commit_message>
Add difference between merge and Rebase
</commit_message>
<xml_diff>
--- a/GitArticle.docx
+++ b/GitArticle.docx
@@ -19213,6 +19213,9 @@
     <w:p>
       <w:pPr>
         <w:pStyle w:val="Body"/>
+        <w:rPr>
+          <w:rStyle w:val="None"/>
+        </w:rPr>
       </w:pPr>
       <w:r>
         <w:rPr>
@@ -19243,6 +19246,135 @@
     </w:p>
     <w:p>
       <w:pPr>
+        <w:jc w:val="right"/>
+      </w:pPr>
+      <w:r>
+        <w:rPr>
+          <w:rFonts w:ascii="Helvetica" w:eastAsia="Helvetica" w:hAnsi="Helvetica" w:cs="Helvetica"/>
+          <w:color w:val="2E3133"/>
+          <w:sz w:val="30"/>
+          <w:szCs w:val="30"/>
+        </w:rPr>
+        <w:t xml:space="preserve"> : git merge </w:t>
+      </w:r>
+      <w:r>
+        <w:rPr>
+          <w:rFonts w:ascii="Helvetica" w:eastAsia="Helvetica" w:hAnsi="Helvetica" w:cs="Helvetica"/>
+          <w:color w:val="2E3133"/>
+          <w:sz w:val="30"/>
+          <w:szCs w:val="30"/>
+          <w:rtl/>
+        </w:rPr>
+        <w:t>و</w:t>
+      </w:r>
+      <w:r>
+        <w:rPr>
+          <w:rFonts w:ascii="Helvetica" w:eastAsia="Helvetica" w:hAnsi="Helvetica" w:cs="Helvetica"/>
+          <w:color w:val="2E3133"/>
+          <w:sz w:val="30"/>
+          <w:szCs w:val="30"/>
+        </w:rPr>
+        <w:t xml:space="preserve"> git rebase </w:t>
+      </w:r>
+      <w:r>
+        <w:rPr>
+          <w:rFonts w:ascii="Helvetica" w:eastAsia="Helvetica" w:hAnsi="Helvetica" w:cs="Helvetica"/>
+          <w:color w:val="2E3133"/>
+          <w:sz w:val="30"/>
+          <w:szCs w:val="30"/>
+          <w:rtl/>
+        </w:rPr>
+        <w:t>الفرق بين</w:t>
+      </w:r>
+      <w:r>
+        <w:br/>
+      </w:r>
+    </w:p>
+    <w:p>
+      <w:pPr>
+        <w:jc w:val="right"/>
+        <w:rPr>
+          <w:rFonts w:ascii="Helvetica" w:eastAsia="Helvetica" w:hAnsi="Helvetica" w:cs="Helvetica"/>
+          <w:color w:val="2E3133"/>
+        </w:rPr>
+      </w:pPr>
+      <w:r>
+        <w:rPr>
+          <w:rFonts w:ascii="Helvetica" w:eastAsia="Helvetica" w:hAnsi="Helvetica" w:cs="Helvetica"/>
+          <w:color w:val="2E3133"/>
+          <w:rtl/>
+        </w:rPr>
+        <w:t>في البداية محتاجين نعرف انهم مجرد طريقتين لدمج الفروع بمعنى</w:t>
+      </w:r>
+    </w:p>
+    <w:p/>
+    <w:p>
+      <w:pPr>
+        <w:pStyle w:val="Body"/>
+        <w:rPr>
+          <w:color w:val="000000" w:themeColor="text1"/>
+        </w:rPr>
+      </w:pPr>
+    </w:p>
+    <w:p>
+      <w:pPr>
+        <w:pStyle w:val="Body"/>
+        <w:jc w:val="center"/>
+        <w:rPr>
+          <w:rStyle w:val="None"/>
+          <w:color w:val="000000" w:themeColor="text1"/>
+          <w:spacing w:val="3"/>
+        </w:rPr>
+      </w:pPr>
+      <w:r>
+        <w:rPr>
+          <w:noProof/>
+        </w:rPr>
+        <w:drawing>
+          <wp:inline distT="0" distB="0" distL="0" distR="0" wp14:anchorId="41F95A3F" wp14:editId="1607F47D">
+            <wp:extent cx="3672790" cy="1704983"/>
+            <wp:effectExtent l="0" t="0" r="0" b="0"/>
+            <wp:docPr id="2131774401" name="Picture 2131774401"/>
+            <wp:cNvGraphicFramePr>
+              <a:graphicFrameLocks xmlns:a="http://schemas.openxmlformats.org/drawingml/2006/main" noChangeAspect="1"/>
+            </wp:cNvGraphicFramePr>
+            <a:graphic xmlns:a="http://schemas.openxmlformats.org/drawingml/2006/main">
+              <a:graphicData uri="http://schemas.openxmlformats.org/drawingml/2006/picture">
+                <pic:pic xmlns:pic="http://schemas.openxmlformats.org/drawingml/2006/picture">
+                  <pic:nvPicPr>
+                    <pic:cNvPr id="0" name=""/>
+                    <pic:cNvPicPr/>
+                  </pic:nvPicPr>
+                  <pic:blipFill>
+                    <a:blip r:embed="rId11" cstate="print">
+                      <a:extLst>
+                        <a:ext uri="{28A0092B-C50C-407E-A947-70E740481C1C}">
+                          <a14:useLocalDpi xmlns:a14="http://schemas.microsoft.com/office/drawing/2010/main" val="0"/>
+                        </a:ext>
+                      </a:extLst>
+                    </a:blip>
+                    <a:stretch>
+                      <a:fillRect/>
+                    </a:stretch>
+                  </pic:blipFill>
+                  <pic:spPr>
+                    <a:xfrm>
+                      <a:off x="0" y="0"/>
+                      <a:ext cx="3672790" cy="1704983"/>
+                    </a:xfrm>
+                    <a:prstGeom prst="rect">
+                      <a:avLst/>
+                    </a:prstGeom>
+                  </pic:spPr>
+                </pic:pic>
+              </a:graphicData>
+            </a:graphic>
+          </wp:inline>
+        </w:drawing>
+      </w:r>
+    </w:p>
+    <w:p>
+      <w:pPr>
         <w:pStyle w:val="Body"/>
         <w:rPr>
           <w:rStyle w:val="None"/>
@@ -19251,7 +19383,343 @@
           <w:spacing w:val="3"/>
           <w:sz w:val="21"/>
           <w:szCs w:val="21"/>
-          <w:u w:color="3C4043"/>
+        </w:rPr>
+      </w:pPr>
+    </w:p>
+    <w:p>
+      <w:pPr>
+        <w:jc w:val="right"/>
+      </w:pPr>
+      <w:r>
+        <w:rPr>
+          <w:rFonts w:ascii="Helvetica" w:eastAsia="Helvetica" w:hAnsi="Helvetica" w:cs="Helvetica"/>
+          <w:color w:val="2E3133"/>
+          <w:sz w:val="30"/>
+          <w:szCs w:val="30"/>
+        </w:rPr>
+        <w:t xml:space="preserve">  </w:t>
+      </w:r>
+      <w:r>
+        <w:rPr>
+          <w:rFonts w:ascii="Helvetica" w:eastAsia="Helvetica" w:hAnsi="Helvetica" w:cs="Helvetica"/>
+          <w:color w:val="2E3133"/>
+        </w:rPr>
+        <w:t xml:space="preserve">commit </w:t>
+      </w:r>
+      <w:r>
+        <w:rPr>
+          <w:rFonts w:ascii="Helvetica" w:eastAsia="Helvetica" w:hAnsi="Helvetica" w:cs="Helvetica"/>
+          <w:color w:val="2E3133"/>
+          <w:rtl/>
+        </w:rPr>
+        <w:t xml:space="preserve">يحتوي على اكتر من </w:t>
+      </w:r>
+      <w:proofErr w:type="gramStart"/>
+      <w:r>
+        <w:rPr>
+          <w:rFonts w:ascii="Helvetica" w:eastAsia="Helvetica" w:hAnsi="Helvetica" w:cs="Helvetica"/>
+          <w:color w:val="2E3133"/>
+          <w:rtl/>
+        </w:rPr>
+        <w:t xml:space="preserve">التزام </w:t>
+      </w:r>
+      <w:r>
+        <w:rPr>
+          <w:rFonts w:ascii="Helvetica" w:eastAsia="Helvetica" w:hAnsi="Helvetica" w:cs="Helvetica"/>
+          <w:color w:val="2E3133"/>
+        </w:rPr>
+        <w:t xml:space="preserve"> feature</w:t>
+      </w:r>
+      <w:proofErr w:type="gramEnd"/>
+      <w:r>
+        <w:rPr>
+          <w:rFonts w:ascii="Helvetica" w:eastAsia="Helvetica" w:hAnsi="Helvetica" w:cs="Helvetica"/>
+          <w:color w:val="2E3133"/>
+        </w:rPr>
+        <w:t xml:space="preserve"> branch </w:t>
+      </w:r>
+      <w:r>
+        <w:rPr>
+          <w:rFonts w:ascii="Helvetica" w:eastAsia="Helvetica" w:hAnsi="Helvetica" w:cs="Helvetica"/>
+          <w:color w:val="2E3133"/>
+          <w:rtl/>
+        </w:rPr>
+        <w:t>لو عندك فرع جديد -</w:t>
+      </w:r>
+      <w:r>
+        <w:br/>
+      </w:r>
+      <w:r>
+        <w:rPr>
+          <w:rFonts w:ascii="Helvetica" w:eastAsia="Helvetica" w:hAnsi="Helvetica" w:cs="Helvetica"/>
+          <w:color w:val="2E3133"/>
+        </w:rPr>
+        <w:t xml:space="preserve">main branch </w:t>
+      </w:r>
+      <w:r>
+        <w:rPr>
+          <w:rFonts w:ascii="Helvetica" w:eastAsia="Helvetica" w:hAnsi="Helvetica" w:cs="Helvetica"/>
+          <w:color w:val="2E3133"/>
+          <w:rtl/>
+        </w:rPr>
+        <w:t xml:space="preserve">في الفرع الرئيسي </w:t>
+      </w:r>
+      <w:r>
+        <w:rPr>
+          <w:rFonts w:ascii="Helvetica" w:eastAsia="Helvetica" w:hAnsi="Helvetica" w:cs="Helvetica"/>
+          <w:color w:val="2E3133"/>
+        </w:rPr>
+        <w:t xml:space="preserve"> feature branch  </w:t>
+      </w:r>
+      <w:r>
+        <w:rPr>
+          <w:rFonts w:ascii="Helvetica" w:eastAsia="Helvetica" w:hAnsi="Helvetica" w:cs="Helvetica"/>
+          <w:color w:val="2E3133"/>
+          <w:rtl/>
+        </w:rPr>
+        <w:t>محتاج ادمج فرع -</w:t>
+      </w:r>
+      <w:r>
+        <w:br/>
+      </w:r>
+    </w:p>
+    <w:p>
+      <w:pPr>
+        <w:jc w:val="center"/>
+        <w:rPr>
+          <w:rFonts w:ascii="Helvetica" w:eastAsia="Helvetica" w:hAnsi="Helvetica" w:cs="Helvetica"/>
+          <w:color w:val="2E3133"/>
+          <w:u w:val="single"/>
+        </w:rPr>
+      </w:pPr>
+      <w:r>
+        <w:rPr>
+          <w:rFonts w:ascii="Helvetica" w:eastAsia="Helvetica" w:hAnsi="Helvetica" w:cs="Helvetica"/>
+          <w:color w:val="2E3133"/>
+        </w:rPr>
+        <w:t xml:space="preserve"> </w:t>
+      </w:r>
+      <w:r>
+        <w:rPr>
+          <w:rFonts w:ascii="Helvetica" w:eastAsia="Helvetica" w:hAnsi="Helvetica" w:cs="Helvetica"/>
+          <w:color w:val="2E3133"/>
+          <w:u w:val="single"/>
+          <w:rtl/>
+        </w:rPr>
+        <w:t xml:space="preserve">يمكن ان يقوموا بعملية الدمج بين الفرعين لكن مع اختلاف طريقة </w:t>
+      </w:r>
+      <w:proofErr w:type="gramStart"/>
+      <w:r>
+        <w:rPr>
+          <w:rFonts w:ascii="Helvetica" w:eastAsia="Helvetica" w:hAnsi="Helvetica" w:cs="Helvetica"/>
+          <w:color w:val="2E3133"/>
+          <w:u w:val="single"/>
+          <w:rtl/>
+        </w:rPr>
+        <w:t xml:space="preserve">الدمج </w:t>
+      </w:r>
+      <w:r>
+        <w:rPr>
+          <w:rFonts w:ascii="Helvetica" w:eastAsia="Helvetica" w:hAnsi="Helvetica" w:cs="Helvetica"/>
+          <w:color w:val="2E3133"/>
+          <w:u w:val="single"/>
+        </w:rPr>
+        <w:t xml:space="preserve"> git</w:t>
+      </w:r>
+      <w:proofErr w:type="gramEnd"/>
+      <w:r>
+        <w:rPr>
+          <w:rFonts w:ascii="Helvetica" w:eastAsia="Helvetica" w:hAnsi="Helvetica" w:cs="Helvetica"/>
+          <w:color w:val="2E3133"/>
+          <w:u w:val="single"/>
+        </w:rPr>
+        <w:t xml:space="preserve"> rebase </w:t>
+      </w:r>
+      <w:r>
+        <w:rPr>
+          <w:rFonts w:ascii="Helvetica" w:eastAsia="Helvetica" w:hAnsi="Helvetica" w:cs="Helvetica"/>
+          <w:color w:val="2E3133"/>
+          <w:u w:val="single"/>
+          <w:rtl/>
+        </w:rPr>
+        <w:t>او</w:t>
+      </w:r>
+      <w:r>
+        <w:rPr>
+          <w:rFonts w:ascii="Helvetica" w:eastAsia="Helvetica" w:hAnsi="Helvetica" w:cs="Helvetica"/>
+          <w:color w:val="2E3133"/>
+          <w:u w:val="single"/>
+        </w:rPr>
+        <w:t xml:space="preserve"> git merge </w:t>
+      </w:r>
+      <w:r>
+        <w:rPr>
+          <w:rFonts w:ascii="Helvetica" w:eastAsia="Helvetica" w:hAnsi="Helvetica" w:cs="Helvetica"/>
+          <w:color w:val="2E3133"/>
+          <w:u w:val="single"/>
+          <w:rtl/>
+        </w:rPr>
+        <w:t>سواء</w:t>
+      </w:r>
+      <w:r>
+        <w:rPr>
+          <w:rFonts w:ascii="Helvetica" w:eastAsia="Helvetica" w:hAnsi="Helvetica" w:cs="Helvetica"/>
+          <w:color w:val="2E3133"/>
+          <w:rtl/>
+        </w:rPr>
+        <w:t xml:space="preserve"> </w:t>
+      </w:r>
+      <w:r>
+        <w:rPr>
+          <w:rFonts w:ascii="Helvetica" w:eastAsia="Helvetica" w:hAnsi="Helvetica" w:cs="Helvetica"/>
+          <w:color w:val="2E3133"/>
+        </w:rPr>
+        <w:t xml:space="preserve"> </w:t>
+      </w:r>
+    </w:p>
+    <w:p>
+      <w:r>
+        <w:br/>
+      </w:r>
+    </w:p>
+    <w:p>
+      <w:pPr>
+        <w:jc w:val="right"/>
+        <w:rPr>
+          <w:rFonts w:ascii="Helvetica" w:eastAsia="Helvetica" w:hAnsi="Helvetica" w:cs="Helvetica"/>
+          <w:b/>
+          <w:bCs/>
+          <w:color w:val="2E3133"/>
+          <w:sz w:val="30"/>
+          <w:szCs w:val="30"/>
+        </w:rPr>
+      </w:pPr>
+      <w:proofErr w:type="gramStart"/>
+      <w:r>
+        <w:rPr>
+          <w:rFonts w:ascii="Helvetica" w:eastAsia="Helvetica" w:hAnsi="Helvetica" w:cs="Helvetica"/>
+          <w:b/>
+          <w:bCs/>
+          <w:i/>
+          <w:iCs/>
+          <w:color w:val="2E3133"/>
+          <w:sz w:val="30"/>
+          <w:szCs w:val="30"/>
+        </w:rPr>
+        <w:t>:git</w:t>
+      </w:r>
+      <w:proofErr w:type="gramEnd"/>
+      <w:r>
+        <w:rPr>
+          <w:rFonts w:ascii="Helvetica" w:eastAsia="Helvetica" w:hAnsi="Helvetica" w:cs="Helvetica"/>
+          <w:b/>
+          <w:bCs/>
+          <w:i/>
+          <w:iCs/>
+          <w:color w:val="2E3133"/>
+          <w:sz w:val="30"/>
+          <w:szCs w:val="30"/>
+        </w:rPr>
+        <w:t xml:space="preserve"> merge </w:t>
+      </w:r>
+      <w:r>
+        <w:rPr>
+          <w:rFonts w:ascii="Helvetica" w:eastAsia="Helvetica" w:hAnsi="Helvetica" w:cs="Helvetica"/>
+          <w:b/>
+          <w:bCs/>
+          <w:i/>
+          <w:iCs/>
+          <w:color w:val="2E3133"/>
+          <w:sz w:val="30"/>
+          <w:szCs w:val="30"/>
+          <w:rtl/>
+        </w:rPr>
+        <w:t>كيف تعمل</w:t>
+      </w:r>
+    </w:p>
+    <w:p>
+      <w:pPr>
+        <w:jc w:val="right"/>
+        <w:rPr>
+          <w:rFonts w:ascii="Helvetica" w:eastAsia="Helvetica" w:hAnsi="Helvetica" w:cs="Helvetica"/>
+          <w:color w:val="2E3133"/>
+        </w:rPr>
+      </w:pPr>
+      <w:r>
+        <w:rPr>
+          <w:rFonts w:ascii="Helvetica" w:eastAsia="Helvetica" w:hAnsi="Helvetica" w:cs="Helvetica"/>
+          <w:color w:val="2E3133"/>
+        </w:rPr>
+        <w:t xml:space="preserve"> </w:t>
+      </w:r>
+      <w:r>
+        <w:rPr>
+          <w:rFonts w:ascii="Helvetica" w:eastAsia="Helvetica" w:hAnsi="Helvetica" w:cs="Helvetica"/>
+          <w:color w:val="2E3133"/>
+          <w:rtl/>
+        </w:rPr>
+        <w:t>في سجل واحد موحد</w:t>
+      </w:r>
+      <w:r>
+        <w:rPr>
+          <w:rFonts w:ascii="Helvetica" w:eastAsia="Helvetica" w:hAnsi="Helvetica" w:cs="Helvetica"/>
+          <w:color w:val="2E3133"/>
+        </w:rPr>
+        <w:t xml:space="preserve"> commits </w:t>
+      </w:r>
+      <w:r>
+        <w:rPr>
+          <w:rFonts w:ascii="Helvetica" w:eastAsia="Helvetica" w:hAnsi="Helvetica" w:cs="Helvetica"/>
+          <w:color w:val="2E3133"/>
+          <w:rtl/>
+        </w:rPr>
+        <w:t xml:space="preserve">بدمج سلسلة متعددة من </w:t>
+      </w:r>
+      <w:proofErr w:type="gramStart"/>
+      <w:r>
+        <w:rPr>
+          <w:rFonts w:ascii="Helvetica" w:eastAsia="Helvetica" w:hAnsi="Helvetica" w:cs="Helvetica"/>
+          <w:color w:val="2E3133"/>
+          <w:rtl/>
+        </w:rPr>
+        <w:t xml:space="preserve">الالتزامات </w:t>
+      </w:r>
+      <w:r>
+        <w:rPr>
+          <w:rFonts w:ascii="Helvetica" w:eastAsia="Helvetica" w:hAnsi="Helvetica" w:cs="Helvetica"/>
+          <w:color w:val="2E3133"/>
+        </w:rPr>
+        <w:t xml:space="preserve"> git</w:t>
+      </w:r>
+      <w:proofErr w:type="gramEnd"/>
+      <w:r>
+        <w:rPr>
+          <w:rFonts w:ascii="Helvetica" w:eastAsia="Helvetica" w:hAnsi="Helvetica" w:cs="Helvetica"/>
+          <w:color w:val="2E3133"/>
+        </w:rPr>
+        <w:t xml:space="preserve"> merge  </w:t>
+      </w:r>
+      <w:r>
+        <w:rPr>
+          <w:rFonts w:ascii="Helvetica" w:eastAsia="Helvetica" w:hAnsi="Helvetica" w:cs="Helvetica"/>
+          <w:color w:val="2E3133"/>
+          <w:rtl/>
+        </w:rPr>
+        <w:t>تقوم</w:t>
+      </w:r>
+      <w:r>
+        <w:rPr>
+          <w:rFonts w:ascii="Helvetica" w:eastAsia="Helvetica" w:hAnsi="Helvetica" w:cs="Helvetica"/>
+          <w:color w:val="2E3133"/>
+        </w:rPr>
+        <w:t xml:space="preserve"> </w:t>
+      </w:r>
+    </w:p>
+    <w:p>
+      <w:pPr>
+        <w:pStyle w:val="Body"/>
+        <w:rPr>
+          <w:color w:val="000000" w:themeColor="text1"/>
         </w:rPr>
       </w:pPr>
     </w:p>
@@ -19272,6 +19740,7 @@
     <w:p>
       <w:pPr>
         <w:pStyle w:val="Body"/>
+        <w:jc w:val="center"/>
         <w:rPr>
           <w:rStyle w:val="None"/>
           <w:rFonts w:ascii="Roboto" w:eastAsia="Roboto" w:hAnsi="Roboto" w:cs="Roboto"/>
@@ -19279,9 +19748,55 @@
           <w:spacing w:val="3"/>
           <w:sz w:val="21"/>
           <w:szCs w:val="21"/>
-          <w:u w:color="3C4043"/>
-        </w:rPr>
-      </w:pPr>
+        </w:rPr>
+      </w:pPr>
+      <w:r>
+        <w:rPr>
+          <w:noProof/>
+        </w:rPr>
+        <w:lastRenderedPageBreak/>
+        <w:drawing>
+          <wp:inline distT="0" distB="0" distL="0" distR="0" wp14:anchorId="4A3B0B78" wp14:editId="5633CCF0">
+            <wp:extent cx="3381375" cy="1962150"/>
+            <wp:effectExtent l="0" t="0" r="0" b="0"/>
+            <wp:docPr id="1385128816" name="Picture 1385128816"/>
+            <wp:cNvGraphicFramePr>
+              <a:graphicFrameLocks xmlns:a="http://schemas.openxmlformats.org/drawingml/2006/main" noChangeAspect="1"/>
+            </wp:cNvGraphicFramePr>
+            <a:graphic xmlns:a="http://schemas.openxmlformats.org/drawingml/2006/main">
+              <a:graphicData uri="http://schemas.openxmlformats.org/drawingml/2006/picture">
+                <pic:pic xmlns:pic="http://schemas.openxmlformats.org/drawingml/2006/picture">
+                  <pic:nvPicPr>
+                    <pic:cNvPr id="0" name=""/>
+                    <pic:cNvPicPr/>
+                  </pic:nvPicPr>
+                  <pic:blipFill>
+                    <a:blip r:embed="rId12" cstate="print">
+                      <a:extLst>
+                        <a:ext uri="{28A0092B-C50C-407E-A947-70E740481C1C}">
+                          <a14:useLocalDpi xmlns:a14="http://schemas.microsoft.com/office/drawing/2010/main" val="0"/>
+                        </a:ext>
+                      </a:extLst>
+                    </a:blip>
+                    <a:stretch>
+                      <a:fillRect/>
+                    </a:stretch>
+                  </pic:blipFill>
+                  <pic:spPr>
+                    <a:xfrm>
+                      <a:off x="0" y="0"/>
+                      <a:ext cx="3381375" cy="1962150"/>
+                    </a:xfrm>
+                    <a:prstGeom prst="rect">
+                      <a:avLst/>
+                    </a:prstGeom>
+                  </pic:spPr>
+                </pic:pic>
+              </a:graphicData>
+            </a:graphic>
+          </wp:inline>
+        </w:drawing>
+      </w:r>
     </w:p>
     <w:p>
       <w:pPr>
@@ -19293,9 +19808,198 @@
           <w:spacing w:val="3"/>
           <w:sz w:val="21"/>
           <w:szCs w:val="21"/>
-          <w:u w:color="3C4043"/>
-        </w:rPr>
-      </w:pPr>
+        </w:rPr>
+      </w:pPr>
+    </w:p>
+    <w:p>
+      <w:pPr>
+        <w:jc w:val="right"/>
+        <w:rPr>
+          <w:rFonts w:ascii="Helvetica" w:eastAsia="Helvetica" w:hAnsi="Helvetica" w:cs="Helvetica"/>
+          <w:color w:val="2E3133"/>
+          <w:rtl/>
+        </w:rPr>
+      </w:pPr>
+    </w:p>
+    <w:p>
+      <w:pPr>
+        <w:jc w:val="right"/>
+        <w:rPr>
+          <w:rFonts w:ascii="Helvetica" w:eastAsia="Helvetica" w:hAnsi="Helvetica" w:cs="Helvetica"/>
+          <w:color w:val="2E3133"/>
+          <w:rtl/>
+        </w:rPr>
+      </w:pPr>
+      <w:r>
+        <w:rPr>
+          <w:rFonts w:ascii="Helvetica" w:eastAsia="Helvetica" w:hAnsi="Helvetica" w:cs="Helvetica"/>
+          <w:color w:val="2E3133"/>
+        </w:rPr>
+        <w:t xml:space="preserve">  main branch </w:t>
+      </w:r>
+      <w:r>
+        <w:rPr>
+          <w:rFonts w:ascii="Helvetica" w:eastAsia="Helvetica" w:hAnsi="Helvetica" w:cs="Helvetica"/>
+          <w:color w:val="2E3133"/>
+          <w:rtl/>
+        </w:rPr>
+        <w:t>بعد الدمج يصبح لدينا التزام جديد واحد في الفرع الذي ندمج فيه</w:t>
+      </w:r>
+    </w:p>
+    <w:p>
+      <w:pPr>
+        <w:jc w:val="right"/>
+        <w:rPr>
+          <w:rFonts w:ascii="Helvetica" w:eastAsia="Helvetica" w:hAnsi="Helvetica" w:cs="Helvetica"/>
+          <w:color w:val="2E3133"/>
+          <w:rtl/>
+        </w:rPr>
+      </w:pPr>
+      <w:r>
+        <w:rPr>
+          <w:rFonts w:ascii="Helvetica" w:eastAsia="Helvetica" w:hAnsi="Helvetica" w:cs="Helvetica"/>
+          <w:color w:val="2E3133"/>
+        </w:rPr>
+        <w:t xml:space="preserve">feature branch </w:t>
+      </w:r>
+      <w:r>
+        <w:rPr>
+          <w:rFonts w:ascii="Helvetica" w:eastAsia="Helvetica" w:hAnsi="Helvetica" w:cs="Helvetica"/>
+          <w:color w:val="2E3133"/>
+          <w:rtl/>
+        </w:rPr>
+        <w:t>ويحتوي هذا الالتزام على التغييرات من فرع</w:t>
+      </w:r>
+    </w:p>
+    <w:p>
+      <w:r>
+        <w:br/>
+      </w:r>
+    </w:p>
+    <w:p>
+      <w:pPr>
+        <w:jc w:val="right"/>
+        <w:rPr>
+          <w:rFonts w:ascii="Helvetica" w:eastAsia="Helvetica" w:hAnsi="Helvetica" w:cs="Helvetica"/>
+          <w:i/>
+          <w:iCs/>
+          <w:color w:val="2E3133"/>
+          <w:sz w:val="27"/>
+          <w:szCs w:val="27"/>
+        </w:rPr>
+      </w:pPr>
+      <w:proofErr w:type="gramStart"/>
+      <w:r>
+        <w:rPr>
+          <w:rFonts w:ascii="Helvetica" w:eastAsia="Helvetica" w:hAnsi="Helvetica" w:cs="Helvetica"/>
+          <w:b/>
+          <w:bCs/>
+          <w:i/>
+          <w:iCs/>
+          <w:color w:val="2E3133"/>
+          <w:sz w:val="30"/>
+          <w:szCs w:val="30"/>
+        </w:rPr>
+        <w:t>:git</w:t>
+      </w:r>
+      <w:proofErr w:type="gramEnd"/>
+      <w:r>
+        <w:rPr>
+          <w:rFonts w:ascii="Helvetica" w:eastAsia="Helvetica" w:hAnsi="Helvetica" w:cs="Helvetica"/>
+          <w:b/>
+          <w:bCs/>
+          <w:i/>
+          <w:iCs/>
+          <w:color w:val="2E3133"/>
+          <w:sz w:val="30"/>
+          <w:szCs w:val="30"/>
+        </w:rPr>
+        <w:t xml:space="preserve"> merge </w:t>
+      </w:r>
+      <w:r>
+        <w:rPr>
+          <w:rFonts w:ascii="Helvetica" w:eastAsia="Helvetica" w:hAnsi="Helvetica" w:cs="Helvetica"/>
+          <w:b/>
+          <w:bCs/>
+          <w:i/>
+          <w:iCs/>
+          <w:color w:val="2E3133"/>
+          <w:sz w:val="30"/>
+          <w:szCs w:val="30"/>
+          <w:rtl/>
+        </w:rPr>
+        <w:t>كيف تعمل</w:t>
+      </w:r>
+      <w:r>
+        <w:rPr>
+          <w:rFonts w:ascii="Helvetica" w:eastAsia="Helvetica" w:hAnsi="Helvetica" w:cs="Helvetica"/>
+          <w:b/>
+          <w:bCs/>
+          <w:i/>
+          <w:iCs/>
+          <w:color w:val="2E3133"/>
+          <w:sz w:val="30"/>
+          <w:szCs w:val="30"/>
+        </w:rPr>
+        <w:t xml:space="preserve"> </w:t>
+      </w:r>
+    </w:p>
+    <w:p>
+      <w:pPr>
+        <w:jc w:val="right"/>
+        <w:rPr>
+          <w:rFonts w:ascii="Helvetica" w:eastAsia="Helvetica" w:hAnsi="Helvetica" w:cs="Helvetica"/>
+          <w:color w:val="2E3133"/>
+          <w:spacing w:val="3"/>
+        </w:rPr>
+      </w:pPr>
+      <w:r>
+        <w:rPr>
+          <w:rFonts w:ascii="Helvetica" w:eastAsia="Helvetica" w:hAnsi="Helvetica" w:cs="Helvetica"/>
+          <w:color w:val="2E3133"/>
+        </w:rPr>
+        <w:t xml:space="preserve">   </w:t>
+      </w:r>
+      <w:r>
+        <w:rPr>
+          <w:rFonts w:ascii="Helvetica" w:eastAsia="Helvetica" w:hAnsi="Helvetica" w:cs="Helvetica"/>
+          <w:color w:val="2E3133"/>
+          <w:rtl/>
+        </w:rPr>
+        <w:t xml:space="preserve">بترحيل أو جمع بين سلسلة من الالتزامات الي التزام أساسي </w:t>
+      </w:r>
+      <w:proofErr w:type="gramStart"/>
+      <w:r>
+        <w:rPr>
+          <w:rFonts w:ascii="Helvetica" w:eastAsia="Helvetica" w:hAnsi="Helvetica" w:cs="Helvetica"/>
+          <w:color w:val="2E3133"/>
+          <w:rtl/>
+        </w:rPr>
+        <w:t xml:space="preserve">جديد </w:t>
+      </w:r>
+      <w:r>
+        <w:rPr>
+          <w:rFonts w:ascii="Helvetica" w:eastAsia="Helvetica" w:hAnsi="Helvetica" w:cs="Helvetica"/>
+          <w:color w:val="2E3133"/>
+        </w:rPr>
+        <w:t xml:space="preserve"> git</w:t>
+      </w:r>
+      <w:proofErr w:type="gramEnd"/>
+      <w:r>
+        <w:rPr>
+          <w:rFonts w:ascii="Helvetica" w:eastAsia="Helvetica" w:hAnsi="Helvetica" w:cs="Helvetica"/>
+          <w:color w:val="2E3133"/>
+        </w:rPr>
+        <w:t xml:space="preserve"> rebase  </w:t>
+      </w:r>
+      <w:r>
+        <w:rPr>
+          <w:rFonts w:ascii="Helvetica" w:eastAsia="Helvetica" w:hAnsi="Helvetica" w:cs="Helvetica"/>
+          <w:color w:val="2E3133"/>
+          <w:rtl/>
+        </w:rPr>
+        <w:t>تقوم</w:t>
+      </w:r>
     </w:p>
     <w:p>
       <w:pPr>
@@ -19328,6 +20032,7 @@
     <w:p>
       <w:pPr>
         <w:pStyle w:val="Body"/>
+        <w:jc w:val="center"/>
         <w:rPr>
           <w:rStyle w:val="None"/>
           <w:rFonts w:ascii="Roboto" w:eastAsia="Roboto" w:hAnsi="Roboto" w:cs="Roboto"/>
@@ -19335,9 +20040,54 @@
           <w:spacing w:val="3"/>
           <w:sz w:val="21"/>
           <w:szCs w:val="21"/>
-          <w:u w:color="3C4043"/>
-        </w:rPr>
-      </w:pPr>
+        </w:rPr>
+      </w:pPr>
+      <w:r>
+        <w:rPr>
+          <w:noProof/>
+        </w:rPr>
+        <w:drawing>
+          <wp:inline distT="0" distB="0" distL="0" distR="0" wp14:anchorId="1C4A04EE" wp14:editId="5EABEDF5">
+            <wp:extent cx="3589867" cy="2019300"/>
+            <wp:effectExtent l="0" t="0" r="0" b="0"/>
+            <wp:docPr id="1876992162" name="Picture 1876992162"/>
+            <wp:cNvGraphicFramePr>
+              <a:graphicFrameLocks xmlns:a="http://schemas.openxmlformats.org/drawingml/2006/main" noChangeAspect="1"/>
+            </wp:cNvGraphicFramePr>
+            <a:graphic xmlns:a="http://schemas.openxmlformats.org/drawingml/2006/main">
+              <a:graphicData uri="http://schemas.openxmlformats.org/drawingml/2006/picture">
+                <pic:pic xmlns:pic="http://schemas.openxmlformats.org/drawingml/2006/picture">
+                  <pic:nvPicPr>
+                    <pic:cNvPr id="0" name=""/>
+                    <pic:cNvPicPr/>
+                  </pic:nvPicPr>
+                  <pic:blipFill>
+                    <a:blip r:embed="rId13" cstate="print">
+                      <a:extLst>
+                        <a:ext uri="{28A0092B-C50C-407E-A947-70E740481C1C}">
+                          <a14:useLocalDpi xmlns:a14="http://schemas.microsoft.com/office/drawing/2010/main" val="0"/>
+                        </a:ext>
+                      </a:extLst>
+                    </a:blip>
+                    <a:stretch>
+                      <a:fillRect/>
+                    </a:stretch>
+                  </pic:blipFill>
+                  <pic:spPr>
+                    <a:xfrm>
+                      <a:off x="0" y="0"/>
+                      <a:ext cx="3589867" cy="2019300"/>
+                    </a:xfrm>
+                    <a:prstGeom prst="rect">
+                      <a:avLst/>
+                    </a:prstGeom>
+                  </pic:spPr>
+                </pic:pic>
+              </a:graphicData>
+            </a:graphic>
+          </wp:inline>
+        </w:drawing>
+      </w:r>
     </w:p>
     <w:p>
       <w:pPr>
@@ -19356,6 +20106,68 @@
     <w:p>
       <w:pPr>
         <w:pStyle w:val="Body"/>
+        <w:jc w:val="right"/>
+        <w:rPr>
+          <w:b/>
+          <w:bCs/>
+          <w:color w:val="000000" w:themeColor="text1"/>
+        </w:rPr>
+      </w:pPr>
+      <w:r>
+        <w:rPr>
+          <w:b/>
+          <w:bCs/>
+          <w:color w:val="000000" w:themeColor="text1"/>
+          <w:rtl/>
+        </w:rPr>
+        <w:t>؟</w:t>
+      </w:r>
+      <w:r>
+        <w:rPr>
+          <w:b/>
+          <w:bCs/>
+          <w:color w:val="000000" w:themeColor="text1"/>
+        </w:rPr>
+        <w:t xml:space="preserve"> rebase </w:t>
+      </w:r>
+      <w:r>
+        <w:rPr>
+          <w:b/>
+          <w:bCs/>
+          <w:color w:val="000000" w:themeColor="text1"/>
+          <w:rtl/>
+        </w:rPr>
+        <w:t>او</w:t>
+      </w:r>
+      <w:r>
+        <w:rPr>
+          <w:b/>
+          <w:bCs/>
+          <w:color w:val="000000" w:themeColor="text1"/>
+        </w:rPr>
+        <w:t xml:space="preserve"> merge </w:t>
+      </w:r>
+      <w:r>
+        <w:rPr>
+          <w:b/>
+          <w:bCs/>
+          <w:color w:val="000000" w:themeColor="text1"/>
+          <w:rtl/>
+        </w:rPr>
+        <w:t>الان يجب ان تقرر ماذا تستخدم عند دمج فرعين</w:t>
+      </w:r>
+      <w:r>
+        <w:rPr>
+          <w:b/>
+          <w:bCs/>
+          <w:color w:val="000000" w:themeColor="text1"/>
+        </w:rPr>
+        <w:t xml:space="preserve"> </w:t>
+      </w:r>
+    </w:p>
+    <w:p>
+      <w:pPr>
+        <w:pStyle w:val="Body"/>
         <w:rPr>
           <w:rStyle w:val="None"/>
           <w:rFonts w:ascii="Roboto" w:eastAsia="Roboto" w:hAnsi="Roboto" w:cs="Roboto"/>
@@ -19370,6 +20182,7 @@
     <w:p>
       <w:pPr>
         <w:pStyle w:val="Body"/>
+        <w:jc w:val="center"/>
         <w:rPr>
           <w:rStyle w:val="None"/>
           <w:rFonts w:ascii="Roboto" w:eastAsia="Roboto" w:hAnsi="Roboto" w:cs="Roboto"/>
@@ -19377,9 +20190,55 @@
           <w:spacing w:val="3"/>
           <w:sz w:val="21"/>
           <w:szCs w:val="21"/>
-          <w:u w:color="3C4043"/>
-        </w:rPr>
-      </w:pPr>
+        </w:rPr>
+      </w:pPr>
+      <w:r>
+        <w:rPr>
+          <w:noProof/>
+        </w:rPr>
+        <w:lastRenderedPageBreak/>
+        <w:drawing>
+          <wp:inline distT="0" distB="0" distL="0" distR="0" wp14:anchorId="04D4C57F" wp14:editId="71A9456B">
+            <wp:extent cx="3757358" cy="2246587"/>
+            <wp:effectExtent l="0" t="0" r="0" b="0"/>
+            <wp:docPr id="1821040469" name="Picture 1821040469"/>
+            <wp:cNvGraphicFramePr>
+              <a:graphicFrameLocks xmlns:a="http://schemas.openxmlformats.org/drawingml/2006/main" noChangeAspect="1"/>
+            </wp:cNvGraphicFramePr>
+            <a:graphic xmlns:a="http://schemas.openxmlformats.org/drawingml/2006/main">
+              <a:graphicData uri="http://schemas.openxmlformats.org/drawingml/2006/picture">
+                <pic:pic xmlns:pic="http://schemas.openxmlformats.org/drawingml/2006/picture">
+                  <pic:nvPicPr>
+                    <pic:cNvPr id="0" name=""/>
+                    <pic:cNvPicPr/>
+                  </pic:nvPicPr>
+                  <pic:blipFill>
+                    <a:blip r:embed="rId14">
+                      <a:extLst>
+                        <a:ext uri="{28A0092B-C50C-407E-A947-70E740481C1C}">
+                          <a14:useLocalDpi xmlns:a14="http://schemas.microsoft.com/office/drawing/2010/main" val="0"/>
+                        </a:ext>
+                      </a:extLst>
+                    </a:blip>
+                    <a:stretch>
+                      <a:fillRect/>
+                    </a:stretch>
+                  </pic:blipFill>
+                  <pic:spPr>
+                    <a:xfrm>
+                      <a:off x="0" y="0"/>
+                      <a:ext cx="3757358" cy="2246587"/>
+                    </a:xfrm>
+                    <a:prstGeom prst="rect">
+                      <a:avLst/>
+                    </a:prstGeom>
+                  </pic:spPr>
+                </pic:pic>
+              </a:graphicData>
+            </a:graphic>
+          </wp:inline>
+        </w:drawing>
+      </w:r>
     </w:p>
     <w:p>
       <w:pPr>
@@ -19426,6 +20285,79 @@
     <w:p>
       <w:pPr>
         <w:pStyle w:val="Body"/>
+        <w:jc w:val="right"/>
+        <w:rPr>
+          <w:rFonts w:ascii="Helvetica" w:eastAsia="Helvetica" w:hAnsi="Helvetica" w:cs="Helvetica"/>
+          <w:b/>
+          <w:bCs/>
+          <w:i/>
+          <w:iCs/>
+          <w:color w:val="2E3133"/>
+          <w:spacing w:val="3"/>
+          <w:sz w:val="30"/>
+          <w:szCs w:val="30"/>
+          <w:rtl/>
+        </w:rPr>
+      </w:pPr>
+      <w:proofErr w:type="gramStart"/>
+      <w:r>
+        <w:rPr>
+          <w:rFonts w:ascii="Helvetica" w:eastAsia="Helvetica" w:hAnsi="Helvetica" w:cs="Helvetica"/>
+          <w:b/>
+          <w:bCs/>
+          <w:i/>
+          <w:iCs/>
+          <w:color w:val="2E3133"/>
+          <w:sz w:val="30"/>
+          <w:szCs w:val="30"/>
+        </w:rPr>
+        <w:t>:git</w:t>
+      </w:r>
+      <w:proofErr w:type="gramEnd"/>
+      <w:r>
+        <w:rPr>
+          <w:rFonts w:ascii="Helvetica" w:eastAsia="Helvetica" w:hAnsi="Helvetica" w:cs="Helvetica"/>
+          <w:b/>
+          <w:bCs/>
+          <w:i/>
+          <w:iCs/>
+          <w:color w:val="2E3133"/>
+          <w:sz w:val="30"/>
+          <w:szCs w:val="30"/>
+        </w:rPr>
+        <w:t xml:space="preserve"> merge </w:t>
+      </w:r>
+      <w:r>
+        <w:rPr>
+          <w:rFonts w:ascii="Helvetica" w:eastAsia="Helvetica" w:hAnsi="Helvetica" w:cs="Helvetica"/>
+          <w:b/>
+          <w:bCs/>
+          <w:i/>
+          <w:iCs/>
+          <w:color w:val="2E3133"/>
+          <w:sz w:val="30"/>
+          <w:szCs w:val="30"/>
+          <w:rtl/>
+        </w:rPr>
+        <w:t>متى تستخدم</w:t>
+      </w:r>
+      <w:r>
+        <w:rPr>
+          <w:rFonts w:ascii="Helvetica" w:eastAsia="Helvetica" w:hAnsi="Helvetica" w:cs="Helvetica"/>
+          <w:b/>
+          <w:bCs/>
+          <w:i/>
+          <w:iCs/>
+          <w:color w:val="2E3133"/>
+          <w:sz w:val="30"/>
+          <w:szCs w:val="30"/>
+        </w:rPr>
+        <w:t xml:space="preserve"> </w:t>
+      </w:r>
+    </w:p>
+    <w:p>
+      <w:pPr>
+        <w:pStyle w:val="Body"/>
         <w:rPr>
           <w:rStyle w:val="None"/>
           <w:rFonts w:ascii="Roboto" w:eastAsia="Roboto" w:hAnsi="Roboto" w:cs="Roboto"/>
@@ -19439,15 +20371,329 @@
     </w:p>
     <w:p>
       <w:pPr>
+        <w:jc w:val="right"/>
+        <w:rPr>
+          <w:rFonts w:ascii="Helvetica" w:eastAsia="Helvetica" w:hAnsi="Helvetica" w:cs="Helvetica"/>
+          <w:color w:val="2E3133"/>
+        </w:rPr>
+      </w:pPr>
+      <w:r>
+        <w:rPr>
+          <w:rFonts w:ascii="Helvetica" w:eastAsia="Helvetica" w:hAnsi="Helvetica" w:cs="Helvetica"/>
+          <w:color w:val="2E3133"/>
+        </w:rPr>
+        <w:t xml:space="preserve"> </w:t>
+      </w:r>
+      <w:r>
+        <w:rPr>
+          <w:rFonts w:ascii="Helvetica" w:eastAsia="Helvetica" w:hAnsi="Helvetica" w:cs="Helvetica"/>
+          <w:color w:val="2E3133"/>
+          <w:rtl/>
+        </w:rPr>
+        <w:t>مرة أخرى الي الفرع الرئيسي</w:t>
+      </w:r>
+      <w:r>
+        <w:rPr>
+          <w:rFonts w:ascii="Helvetica" w:eastAsia="Helvetica" w:hAnsi="Helvetica" w:cs="Helvetica"/>
+          <w:color w:val="2E3133"/>
+        </w:rPr>
+        <w:t xml:space="preserve"> feature branch </w:t>
+      </w:r>
+      <w:r>
+        <w:rPr>
+          <w:rFonts w:ascii="Helvetica" w:eastAsia="Helvetica" w:hAnsi="Helvetica" w:cs="Helvetica"/>
+          <w:color w:val="2E3133"/>
+          <w:rtl/>
+        </w:rPr>
+        <w:t xml:space="preserve">إذا </w:t>
+      </w:r>
+      <w:proofErr w:type="gramStart"/>
+      <w:r>
+        <w:rPr>
+          <w:rFonts w:ascii="Helvetica" w:eastAsia="Helvetica" w:hAnsi="Helvetica" w:cs="Helvetica"/>
+          <w:color w:val="2E3133"/>
+          <w:rtl/>
+        </w:rPr>
+        <w:t>اردنا</w:t>
+      </w:r>
+      <w:proofErr w:type="gramEnd"/>
+      <w:r>
+        <w:rPr>
+          <w:rFonts w:ascii="Helvetica" w:eastAsia="Helvetica" w:hAnsi="Helvetica" w:cs="Helvetica"/>
+          <w:color w:val="2E3133"/>
+          <w:rtl/>
+        </w:rPr>
+        <w:t xml:space="preserve"> اضافة تغييرات فرع الميزة </w:t>
+      </w:r>
+      <w:r>
+        <w:rPr>
+          <w:rFonts w:ascii="Helvetica" w:eastAsia="Helvetica" w:hAnsi="Helvetica" w:cs="Helvetica"/>
+          <w:color w:val="2E3133"/>
+        </w:rPr>
+        <w:t>-</w:t>
+      </w:r>
+    </w:p>
+    <w:p>
+      <w:pPr>
+        <w:jc w:val="right"/>
+        <w:rPr>
+          <w:rFonts w:ascii="Helvetica" w:eastAsia="Helvetica" w:hAnsi="Helvetica" w:cs="Helvetica"/>
+          <w:color w:val="2E3133"/>
+        </w:rPr>
+      </w:pPr>
+      <w:r>
+        <w:rPr>
+          <w:rFonts w:ascii="Helvetica" w:eastAsia="Helvetica" w:hAnsi="Helvetica" w:cs="Helvetica"/>
+          <w:color w:val="2E3133"/>
+          <w:rtl/>
+        </w:rPr>
+        <w:t>بدلا من اعادة كتابته</w:t>
+      </w:r>
+      <w:r>
+        <w:rPr>
+          <w:rFonts w:ascii="Helvetica" w:eastAsia="Helvetica" w:hAnsi="Helvetica" w:cs="Helvetica"/>
+          <w:color w:val="2E3133"/>
+        </w:rPr>
+        <w:t xml:space="preserve"> History </w:t>
+      </w:r>
+      <w:r>
+        <w:rPr>
+          <w:rFonts w:ascii="Helvetica" w:eastAsia="Helvetica" w:hAnsi="Helvetica" w:cs="Helvetica"/>
+          <w:color w:val="2E3133"/>
+          <w:rtl/>
+        </w:rPr>
+        <w:t xml:space="preserve">إذا كنت تريد الاحتفاظ بنفس السجل </w:t>
+      </w:r>
+      <w:r>
+        <w:rPr>
+          <w:rFonts w:ascii="Helvetica" w:eastAsia="Helvetica" w:hAnsi="Helvetica" w:cs="Helvetica"/>
+          <w:color w:val="2E3133"/>
+        </w:rPr>
+        <w:t>-</w:t>
+      </w:r>
+    </w:p>
+    <w:p>
+      <w:pPr>
+        <w:jc w:val="right"/>
+        <w:rPr>
+          <w:rFonts w:ascii="Helvetica" w:eastAsia="Helvetica" w:hAnsi="Helvetica" w:cs="Helvetica"/>
+          <w:color w:val="2E3133"/>
+        </w:rPr>
+      </w:pPr>
+      <w:r>
+        <w:rPr>
+          <w:rFonts w:ascii="Helvetica" w:eastAsia="Helvetica" w:hAnsi="Helvetica" w:cs="Helvetica"/>
+          <w:color w:val="2E3133"/>
+        </w:rPr>
+        <w:t xml:space="preserve"> </w:t>
+      </w:r>
+      <w:r>
+        <w:rPr>
+          <w:rFonts w:ascii="Helvetica" w:eastAsia="Helvetica" w:hAnsi="Helvetica" w:cs="Helvetica"/>
+          <w:color w:val="2E3133"/>
+          <w:rtl/>
+        </w:rPr>
+        <w:t>إذا كنت تريد التراجع عن التغييرات بسرعة</w:t>
+      </w:r>
+      <w:r>
+        <w:rPr>
+          <w:rFonts w:ascii="Helvetica" w:eastAsia="Helvetica" w:hAnsi="Helvetica" w:cs="Helvetica"/>
+          <w:color w:val="2E3133"/>
+        </w:rPr>
+        <w:t xml:space="preserve"> -</w:t>
+      </w:r>
+    </w:p>
+    <w:p>
+      <w:pPr>
         <w:pStyle w:val="Body"/>
         <w:rPr>
+          <w:color w:val="000000" w:themeColor="text1"/>
+        </w:rPr>
+      </w:pPr>
+    </w:p>
+    <w:p>
+      <w:pPr>
+        <w:pStyle w:val="Body"/>
+        <w:jc w:val="right"/>
+        <w:rPr>
+          <w:rFonts w:ascii="Helvetica" w:eastAsia="Helvetica" w:hAnsi="Helvetica" w:cs="Helvetica"/>
+          <w:b/>
+          <w:bCs/>
+          <w:i/>
+          <w:iCs/>
+          <w:color w:val="2E3133"/>
+          <w:sz w:val="30"/>
+          <w:szCs w:val="30"/>
+          <w:rtl/>
+        </w:rPr>
+      </w:pPr>
+      <w:proofErr w:type="gramStart"/>
+      <w:r>
+        <w:rPr>
+          <w:rFonts w:ascii="Helvetica" w:eastAsia="Helvetica" w:hAnsi="Helvetica" w:cs="Helvetica"/>
+          <w:b/>
+          <w:bCs/>
+          <w:i/>
+          <w:iCs/>
+          <w:color w:val="2E3133"/>
+          <w:sz w:val="30"/>
+          <w:szCs w:val="30"/>
+        </w:rPr>
+        <w:t>:git</w:t>
+      </w:r>
+      <w:proofErr w:type="gramEnd"/>
+      <w:r>
+        <w:rPr>
+          <w:rFonts w:ascii="Helvetica" w:eastAsia="Helvetica" w:hAnsi="Helvetica" w:cs="Helvetica"/>
+          <w:b/>
+          <w:bCs/>
+          <w:i/>
+          <w:iCs/>
+          <w:color w:val="2E3133"/>
+          <w:sz w:val="30"/>
+          <w:szCs w:val="30"/>
+        </w:rPr>
+        <w:t xml:space="preserve"> rebase </w:t>
+      </w:r>
+      <w:r>
+        <w:rPr>
+          <w:rFonts w:ascii="Helvetica" w:eastAsia="Helvetica" w:hAnsi="Helvetica" w:cs="Helvetica"/>
+          <w:b/>
+          <w:bCs/>
+          <w:i/>
+          <w:iCs/>
+          <w:color w:val="2E3133"/>
+          <w:sz w:val="30"/>
+          <w:szCs w:val="30"/>
+          <w:rtl/>
+        </w:rPr>
+        <w:t>متى تستخدم</w:t>
+      </w:r>
+      <w:r>
+        <w:rPr>
+          <w:rFonts w:ascii="Helvetica" w:eastAsia="Helvetica" w:hAnsi="Helvetica" w:cs="Helvetica"/>
+          <w:b/>
+          <w:bCs/>
+          <w:i/>
+          <w:iCs/>
+          <w:color w:val="2E3133"/>
+          <w:sz w:val="30"/>
+          <w:szCs w:val="30"/>
+        </w:rPr>
+        <w:t xml:space="preserve"> </w:t>
+      </w:r>
+    </w:p>
+    <w:p>
+      <w:pPr>
+        <w:pStyle w:val="Body"/>
+        <w:rPr>
           <w:rStyle w:val="None"/>
           <w:rFonts w:ascii="Roboto" w:eastAsia="Roboto" w:hAnsi="Roboto" w:cs="Roboto"/>
           <w:color w:val="3C4043"/>
-          <w:spacing w:val="3"/>
           <w:sz w:val="21"/>
           <w:szCs w:val="21"/>
-          <w:u w:color="3C4043"/>
+        </w:rPr>
+      </w:pPr>
+    </w:p>
+    <w:p>
+      <w:pPr>
+        <w:jc w:val="right"/>
+        <w:rPr>
+          <w:rFonts w:ascii="Helvetica" w:eastAsia="Helvetica" w:hAnsi="Helvetica" w:cs="Helvetica"/>
+          <w:color w:val="2E3133"/>
+        </w:rPr>
+      </w:pPr>
+      <w:r>
+        <w:rPr>
+          <w:rFonts w:ascii="Helvetica" w:eastAsia="Helvetica" w:hAnsi="Helvetica" w:cs="Helvetica"/>
+          <w:color w:val="2E3133"/>
+        </w:rPr>
+        <w:t xml:space="preserve">  feature branch </w:t>
+      </w:r>
+      <w:r>
+        <w:rPr>
+          <w:rFonts w:ascii="Helvetica" w:eastAsia="Helvetica" w:hAnsi="Helvetica" w:cs="Helvetica"/>
+          <w:color w:val="2E3133"/>
+          <w:rtl/>
+        </w:rPr>
+        <w:t xml:space="preserve">إذا اردنا اضافة تغييرات من الفرع الرئيسي الى فرع الميزة </w:t>
+      </w:r>
+      <w:r>
+        <w:rPr>
+          <w:rFonts w:ascii="Helvetica" w:eastAsia="Helvetica" w:hAnsi="Helvetica" w:cs="Helvetica"/>
+          <w:color w:val="2E3133"/>
+        </w:rPr>
+        <w:t>-</w:t>
+      </w:r>
+    </w:p>
+    <w:p>
+      <w:pPr>
+        <w:jc w:val="right"/>
+        <w:rPr>
+          <w:rFonts w:ascii="Helvetica" w:eastAsia="Helvetica" w:hAnsi="Helvetica" w:cs="Helvetica"/>
+          <w:color w:val="2E3133"/>
+        </w:rPr>
+      </w:pPr>
+      <w:r>
+        <w:rPr>
+          <w:rFonts w:ascii="Helvetica" w:eastAsia="Helvetica" w:hAnsi="Helvetica" w:cs="Helvetica"/>
+          <w:color w:val="2E3133"/>
+          <w:rtl/>
+        </w:rPr>
+        <w:t>نظيفا</w:t>
+      </w:r>
+      <w:r>
+        <w:rPr>
+          <w:rFonts w:ascii="Helvetica" w:eastAsia="Helvetica" w:hAnsi="Helvetica" w:cs="Helvetica"/>
+          <w:color w:val="2E3133"/>
+        </w:rPr>
+        <w:t xml:space="preserve"> git </w:t>
+      </w:r>
+      <w:r>
+        <w:rPr>
+          <w:rFonts w:ascii="Helvetica" w:eastAsia="Helvetica" w:hAnsi="Helvetica" w:cs="Helvetica"/>
+          <w:color w:val="2E3133"/>
+          <w:rtl/>
+        </w:rPr>
+        <w:t xml:space="preserve">الاحتفاظ بسجل </w:t>
+      </w:r>
+      <w:r>
+        <w:rPr>
+          <w:rFonts w:ascii="Helvetica" w:eastAsia="Helvetica" w:hAnsi="Helvetica" w:cs="Helvetica"/>
+          <w:color w:val="2E3133"/>
+        </w:rPr>
+        <w:t>-</w:t>
+      </w:r>
+    </w:p>
+    <w:p>
+      <w:pPr>
+        <w:jc w:val="right"/>
+        <w:rPr>
+          <w:rFonts w:ascii="Helvetica" w:eastAsia="Helvetica" w:hAnsi="Helvetica" w:cs="Helvetica"/>
+          <w:color w:val="2E3133"/>
+        </w:rPr>
+      </w:pPr>
+      <w:r>
+        <w:rPr>
+          <w:rFonts w:ascii="Helvetica" w:eastAsia="Helvetica" w:hAnsi="Helvetica" w:cs="Helvetica"/>
+          <w:color w:val="2E3133"/>
+          <w:rtl/>
+        </w:rPr>
+        <w:t xml:space="preserve">التراجع عن التغييرات سيكون صعب جدا </w:t>
+      </w:r>
+      <w:r>
+        <w:rPr>
+          <w:rFonts w:ascii="Helvetica" w:eastAsia="Helvetica" w:hAnsi="Helvetica" w:cs="Helvetica"/>
+          <w:color w:val="2E3133"/>
+        </w:rPr>
+        <w:t>-</w:t>
+      </w:r>
+    </w:p>
+    <w:p>
+      <w:pPr>
+        <w:pStyle w:val="Body"/>
+        <w:rPr>
+          <w:color w:val="000000" w:themeColor="text1"/>
         </w:rPr>
       </w:pPr>
     </w:p>
@@ -19496,6 +20742,8 @@
     <w:p>
       <w:pPr>
         <w:pStyle w:val="Body"/>
+      </w:pPr>
+      <w:r>
         <w:rPr>
           <w:rStyle w:val="None"/>
           <w:rFonts w:ascii="Roboto" w:eastAsia="Roboto" w:hAnsi="Roboto" w:cs="Roboto"/>
@@ -19505,350 +20753,12 @@
           <w:szCs w:val="21"/>
           <w:u w:color="3C4043"/>
         </w:rPr>
-      </w:pPr>
-    </w:p>
-    <w:p>
-      <w:pPr>
-        <w:pStyle w:val="Body"/>
-        <w:rPr>
-          <w:rStyle w:val="None"/>
-          <w:rFonts w:ascii="Roboto" w:eastAsia="Roboto" w:hAnsi="Roboto" w:cs="Roboto"/>
-          <w:color w:val="3C4043"/>
-          <w:spacing w:val="3"/>
-          <w:sz w:val="21"/>
-          <w:szCs w:val="21"/>
-          <w:u w:color="3C4043"/>
-        </w:rPr>
-      </w:pPr>
-    </w:p>
-    <w:p>
-      <w:pPr>
-        <w:pStyle w:val="Body"/>
-        <w:rPr>
-          <w:rStyle w:val="None"/>
-          <w:rFonts w:ascii="Roboto" w:eastAsia="Roboto" w:hAnsi="Roboto" w:cs="Roboto"/>
-          <w:color w:val="3C4043"/>
-          <w:spacing w:val="3"/>
-          <w:sz w:val="21"/>
-          <w:szCs w:val="21"/>
-          <w:u w:color="3C4043"/>
-        </w:rPr>
-      </w:pPr>
-    </w:p>
-    <w:p>
-      <w:pPr>
-        <w:pStyle w:val="Body"/>
-        <w:rPr>
-          <w:rStyle w:val="None"/>
-          <w:rFonts w:ascii="Roboto" w:eastAsia="Roboto" w:hAnsi="Roboto" w:cs="Roboto"/>
-          <w:color w:val="3C4043"/>
-          <w:spacing w:val="3"/>
-          <w:sz w:val="21"/>
-          <w:szCs w:val="21"/>
-          <w:u w:color="3C4043"/>
-        </w:rPr>
-      </w:pPr>
-    </w:p>
-    <w:p>
-      <w:pPr>
-        <w:pStyle w:val="Body"/>
-        <w:rPr>
-          <w:rStyle w:val="None"/>
-          <w:rFonts w:ascii="Roboto" w:eastAsia="Roboto" w:hAnsi="Roboto" w:cs="Roboto"/>
-          <w:color w:val="3C4043"/>
-          <w:spacing w:val="3"/>
-          <w:sz w:val="21"/>
-          <w:szCs w:val="21"/>
-          <w:u w:color="3C4043"/>
-        </w:rPr>
-      </w:pPr>
-    </w:p>
-    <w:p>
-      <w:pPr>
-        <w:pStyle w:val="Body"/>
-        <w:rPr>
-          <w:rStyle w:val="None"/>
-          <w:rFonts w:ascii="Roboto" w:eastAsia="Roboto" w:hAnsi="Roboto" w:cs="Roboto"/>
-          <w:color w:val="3C4043"/>
-          <w:spacing w:val="3"/>
-          <w:sz w:val="21"/>
-          <w:szCs w:val="21"/>
-          <w:u w:color="3C4043"/>
-        </w:rPr>
-      </w:pPr>
-    </w:p>
-    <w:p>
-      <w:pPr>
-        <w:pStyle w:val="Body"/>
-        <w:rPr>
-          <w:rStyle w:val="None"/>
-          <w:rFonts w:ascii="Roboto" w:eastAsia="Roboto" w:hAnsi="Roboto" w:cs="Roboto"/>
-          <w:color w:val="3C4043"/>
-          <w:spacing w:val="3"/>
-          <w:sz w:val="21"/>
-          <w:szCs w:val="21"/>
-          <w:u w:color="3C4043"/>
-        </w:rPr>
-      </w:pPr>
-    </w:p>
-    <w:p>
-      <w:pPr>
-        <w:pStyle w:val="Body"/>
-        <w:rPr>
-          <w:rStyle w:val="None"/>
-          <w:rFonts w:ascii="Roboto" w:eastAsia="Roboto" w:hAnsi="Roboto" w:cs="Roboto"/>
-          <w:color w:val="3C4043"/>
-          <w:spacing w:val="3"/>
-          <w:sz w:val="21"/>
-          <w:szCs w:val="21"/>
-          <w:u w:color="3C4043"/>
-        </w:rPr>
-      </w:pPr>
-    </w:p>
-    <w:p>
-      <w:pPr>
-        <w:pStyle w:val="Body"/>
-        <w:rPr>
-          <w:rStyle w:val="None"/>
-          <w:rFonts w:ascii="Roboto" w:eastAsia="Roboto" w:hAnsi="Roboto" w:cs="Roboto"/>
-          <w:color w:val="3C4043"/>
-          <w:spacing w:val="3"/>
-          <w:sz w:val="21"/>
-          <w:szCs w:val="21"/>
-          <w:u w:color="3C4043"/>
-        </w:rPr>
-      </w:pPr>
-    </w:p>
-    <w:p>
-      <w:pPr>
-        <w:pStyle w:val="Body"/>
-        <w:rPr>
-          <w:rStyle w:val="None"/>
-          <w:rFonts w:ascii="Roboto" w:eastAsia="Roboto" w:hAnsi="Roboto" w:cs="Roboto"/>
-          <w:color w:val="3C4043"/>
-          <w:spacing w:val="3"/>
-          <w:sz w:val="21"/>
-          <w:szCs w:val="21"/>
-          <w:u w:color="3C4043"/>
-        </w:rPr>
-      </w:pPr>
-    </w:p>
-    <w:p>
-      <w:pPr>
-        <w:pStyle w:val="Body"/>
-        <w:rPr>
-          <w:rStyle w:val="None"/>
-          <w:rFonts w:ascii="Roboto" w:eastAsia="Roboto" w:hAnsi="Roboto" w:cs="Roboto"/>
-          <w:color w:val="3C4043"/>
-          <w:spacing w:val="3"/>
-          <w:sz w:val="21"/>
-          <w:szCs w:val="21"/>
-          <w:u w:color="3C4043"/>
-        </w:rPr>
-      </w:pPr>
-    </w:p>
-    <w:p>
-      <w:pPr>
-        <w:pStyle w:val="Body"/>
-        <w:rPr>
-          <w:rStyle w:val="None"/>
-          <w:rFonts w:ascii="Roboto" w:eastAsia="Roboto" w:hAnsi="Roboto" w:cs="Roboto"/>
-          <w:color w:val="3C4043"/>
-          <w:spacing w:val="3"/>
-          <w:sz w:val="21"/>
-          <w:szCs w:val="21"/>
-          <w:u w:color="3C4043"/>
-        </w:rPr>
-      </w:pPr>
-    </w:p>
-    <w:p>
-      <w:pPr>
-        <w:pStyle w:val="Body"/>
-        <w:rPr>
-          <w:rStyle w:val="None"/>
-          <w:rFonts w:ascii="Roboto" w:eastAsia="Roboto" w:hAnsi="Roboto" w:cs="Roboto"/>
-          <w:color w:val="3C4043"/>
-          <w:spacing w:val="3"/>
-          <w:sz w:val="21"/>
-          <w:szCs w:val="21"/>
-          <w:u w:color="3C4043"/>
-        </w:rPr>
-      </w:pPr>
-    </w:p>
-    <w:p>
-      <w:pPr>
-        <w:pStyle w:val="Body"/>
-        <w:rPr>
-          <w:rStyle w:val="None"/>
-          <w:rFonts w:ascii="Roboto" w:eastAsia="Roboto" w:hAnsi="Roboto" w:cs="Roboto"/>
-          <w:color w:val="3C4043"/>
-          <w:spacing w:val="3"/>
-          <w:sz w:val="21"/>
-          <w:szCs w:val="21"/>
-          <w:u w:color="3C4043"/>
-        </w:rPr>
-      </w:pPr>
-    </w:p>
-    <w:p>
-      <w:pPr>
-        <w:pStyle w:val="Body"/>
-        <w:rPr>
-          <w:rStyle w:val="None"/>
-          <w:rFonts w:ascii="Roboto" w:eastAsia="Roboto" w:hAnsi="Roboto" w:cs="Roboto"/>
-          <w:color w:val="3C4043"/>
-          <w:spacing w:val="3"/>
-          <w:sz w:val="21"/>
-          <w:szCs w:val="21"/>
-          <w:u w:color="3C4043"/>
-        </w:rPr>
-      </w:pPr>
-    </w:p>
-    <w:p>
-      <w:pPr>
-        <w:pStyle w:val="Body"/>
-        <w:rPr>
-          <w:rStyle w:val="None"/>
-          <w:rFonts w:ascii="Roboto" w:eastAsia="Roboto" w:hAnsi="Roboto" w:cs="Roboto"/>
-          <w:color w:val="3C4043"/>
-          <w:spacing w:val="3"/>
-          <w:sz w:val="21"/>
-          <w:szCs w:val="21"/>
-          <w:u w:color="3C4043"/>
-        </w:rPr>
-      </w:pPr>
-    </w:p>
-    <w:p>
-      <w:pPr>
-        <w:pStyle w:val="Body"/>
-        <w:rPr>
-          <w:rStyle w:val="None"/>
-          <w:rFonts w:ascii="Roboto" w:eastAsia="Roboto" w:hAnsi="Roboto" w:cs="Roboto"/>
-          <w:color w:val="3C4043"/>
-          <w:spacing w:val="3"/>
-          <w:sz w:val="21"/>
-          <w:szCs w:val="21"/>
-          <w:u w:color="3C4043"/>
-        </w:rPr>
-      </w:pPr>
-    </w:p>
-    <w:p>
-      <w:pPr>
-        <w:pStyle w:val="Body"/>
-        <w:rPr>
-          <w:rStyle w:val="None"/>
-          <w:rFonts w:ascii="Roboto" w:eastAsia="Roboto" w:hAnsi="Roboto" w:cs="Roboto"/>
-          <w:color w:val="3C4043"/>
-          <w:spacing w:val="3"/>
-          <w:sz w:val="21"/>
-          <w:szCs w:val="21"/>
-          <w:u w:color="3C4043"/>
-        </w:rPr>
-      </w:pPr>
-    </w:p>
-    <w:p>
-      <w:pPr>
-        <w:pStyle w:val="Body"/>
-        <w:rPr>
-          <w:rStyle w:val="None"/>
-          <w:rFonts w:ascii="Roboto" w:eastAsia="Roboto" w:hAnsi="Roboto" w:cs="Roboto"/>
-          <w:color w:val="3C4043"/>
-          <w:spacing w:val="3"/>
-          <w:sz w:val="21"/>
-          <w:szCs w:val="21"/>
-          <w:u w:color="3C4043"/>
-        </w:rPr>
-      </w:pPr>
-    </w:p>
-    <w:p>
-      <w:pPr>
-        <w:pStyle w:val="Body"/>
-        <w:rPr>
-          <w:rStyle w:val="None"/>
-          <w:rFonts w:ascii="Roboto" w:eastAsia="Roboto" w:hAnsi="Roboto" w:cs="Roboto"/>
-          <w:color w:val="3C4043"/>
-          <w:spacing w:val="3"/>
-          <w:sz w:val="21"/>
-          <w:szCs w:val="21"/>
-          <w:u w:color="3C4043"/>
-        </w:rPr>
-      </w:pPr>
-    </w:p>
-    <w:p>
-      <w:pPr>
-        <w:pStyle w:val="Body"/>
-        <w:rPr>
-          <w:rStyle w:val="None"/>
-          <w:rFonts w:ascii="Roboto" w:eastAsia="Roboto" w:hAnsi="Roboto" w:cs="Roboto"/>
-          <w:color w:val="3C4043"/>
-          <w:spacing w:val="3"/>
-          <w:sz w:val="21"/>
-          <w:szCs w:val="21"/>
-          <w:u w:color="3C4043"/>
-        </w:rPr>
-      </w:pPr>
-    </w:p>
-    <w:p>
-      <w:pPr>
-        <w:pStyle w:val="Body"/>
-        <w:rPr>
-          <w:rStyle w:val="None"/>
-          <w:rFonts w:ascii="Roboto" w:eastAsia="Roboto" w:hAnsi="Roboto" w:cs="Roboto"/>
-          <w:color w:val="3C4043"/>
-          <w:spacing w:val="3"/>
-          <w:sz w:val="21"/>
-          <w:szCs w:val="21"/>
-          <w:u w:color="3C4043"/>
-        </w:rPr>
-      </w:pPr>
-    </w:p>
-    <w:p>
-      <w:pPr>
-        <w:pStyle w:val="Body"/>
-        <w:rPr>
-          <w:rStyle w:val="None"/>
-          <w:rFonts w:ascii="Roboto" w:eastAsia="Roboto" w:hAnsi="Roboto" w:cs="Roboto"/>
-          <w:color w:val="3C4043"/>
-          <w:spacing w:val="3"/>
-          <w:sz w:val="21"/>
-          <w:szCs w:val="21"/>
-          <w:u w:color="3C4043"/>
-        </w:rPr>
-      </w:pPr>
-    </w:p>
-    <w:p>
-      <w:pPr>
-        <w:pStyle w:val="Body"/>
-        <w:rPr>
-          <w:rStyle w:val="None"/>
-          <w:rFonts w:ascii="Roboto" w:eastAsia="Roboto" w:hAnsi="Roboto" w:cs="Roboto"/>
-          <w:color w:val="3C4043"/>
-          <w:spacing w:val="3"/>
-          <w:sz w:val="21"/>
-          <w:szCs w:val="21"/>
-          <w:u w:color="3C4043"/>
-        </w:rPr>
-      </w:pPr>
-    </w:p>
-    <w:p>
-      <w:pPr>
-        <w:pStyle w:val="Body"/>
-      </w:pPr>
-      <w:r>
-        <w:rPr>
-          <w:rStyle w:val="None"/>
-          <w:rFonts w:ascii="Roboto" w:eastAsia="Roboto" w:hAnsi="Roboto" w:cs="Roboto"/>
-          <w:color w:val="3C4043"/>
-          <w:spacing w:val="3"/>
-          <w:sz w:val="21"/>
-          <w:szCs w:val="21"/>
-          <w:u w:color="3C4043"/>
-        </w:rPr>
         <w:t>end rebase vs merge</w:t>
       </w:r>
     </w:p>
     <w:sectPr>
-      <w:headerReference w:type="default" r:id="rId11"/>
-      <w:footerReference w:type="default" r:id="rId12"/>
+      <w:headerReference w:type="default" r:id="rId15"/>
+      <w:footerReference w:type="default" r:id="rId16"/>
       <w:pgSz w:w="12240" w:h="15840"/>
       <w:pgMar w:top="1440" w:right="1440" w:bottom="1440" w:left="1440" w:header="708" w:footer="708" w:gutter="0"/>
       <w:cols w:space="720"/>

</xml_diff>